<commit_message>
made the website more user friend on mobile
</commit_message>
<xml_diff>
--- a/gaurav_resume_softwaredev.docx
+++ b/gaurav_resume_softwaredev.docx
@@ -55,13 +55,6 @@
           <w:t>contact@gaurav.ca</w:t>
         </w:r>
       </w:hyperlink>
-      <w:r>
-        <w:rPr>
-          <w:sz w:val="24"/>
-          <w:szCs w:val="24"/>
-        </w:rPr>
-        <w:tab/>
-      </w:r>
     </w:p>
     <w:p>
       <w:pPr>
@@ -927,6 +920,8 @@
           <w:b/>
         </w:rPr>
       </w:pPr>
+      <w:bookmarkStart w:id="0" w:name="_GoBack"/>
+      <w:bookmarkEnd w:id="0"/>
     </w:p>
     <w:p>
       <w:pPr>
@@ -1328,10 +1323,13 @@
         <w:spacing w:after="0"/>
       </w:pPr>
       <w:r>
-        <w:t>Completed</w:t>
+        <w:t>Graduated</w:t>
       </w:r>
       <w:r>
         <w:t xml:space="preserve"> in August 2017</w:t>
+      </w:r>
+      <w:r>
+        <w:t xml:space="preserve"> with honors</w:t>
       </w:r>
     </w:p>
     <w:p>
@@ -1372,10 +1370,8 @@
         <w:t>A</w:t>
       </w:r>
       <w:r>
-        <w:t>ccumulative GPA is 3.3</w:t>
-      </w:r>
-      <w:bookmarkStart w:id="0" w:name="_GoBack"/>
-      <w:bookmarkEnd w:id="0"/>
+        <w:t>ccumulative GPA is 8.8 out of 12</w:t>
+      </w:r>
     </w:p>
     <w:p>
       <w:pPr>
@@ -7444,7 +7440,7 @@
 </file>
 
 <file path=customXml/itemProps1.xml><?xml version="1.0" encoding="utf-8"?>
-<ds:datastoreItem xmlns:ds="http://schemas.openxmlformats.org/officeDocument/2006/customXml" ds:itemID="{F8396899-A820-4F1B-BAEC-4059D8559DCE}">
+<ds:datastoreItem xmlns:ds="http://schemas.openxmlformats.org/officeDocument/2006/customXml" ds:itemID="{0DA6F8EE-0DFC-46D2-A3C0-F1A29653331D}">
   <ds:schemaRefs>
     <ds:schemaRef ds:uri="http://schemas.openxmlformats.org/officeDocument/2006/bibliography"/>
   </ds:schemaRefs>

</xml_diff>